<commit_message>
Update munkanapló with Romoda's part
</commit_message>
<xml_diff>
--- a/docs/IET munkanapló sablon.docx
+++ b/docs/IET munkanapló sablon.docx
@@ -1,6 +1,6 @@
 
 <file path=word/document.xml><?xml version="1.0" encoding="utf-8"?>
-<w:document xmlns:wpc="http://schemas.microsoft.com/office/word/2010/wordprocessingCanvas" xmlns:cx="http://schemas.microsoft.com/office/drawing/2014/chartex" xmlns:cx1="http://schemas.microsoft.com/office/drawing/2015/9/8/chartex" xmlns:cx2="http://schemas.microsoft.com/office/drawing/2015/10/21/chartex" xmlns:cx3="http://schemas.microsoft.com/office/drawing/2016/5/9/chartex" xmlns:cx4="http://schemas.microsoft.com/office/drawing/2016/5/10/chartex" xmlns:cx5="http://schemas.microsoft.com/office/drawing/2016/5/11/chartex" xmlns:cx6="http://schemas.microsoft.com/office/drawing/2016/5/12/chartex" xmlns:cx7="http://schemas.microsoft.com/office/drawing/2016/5/13/chartex" xmlns:cx8="http://schemas.microsoft.com/office/drawing/2016/5/14/chartex" xmlns:mc="http://schemas.openxmlformats.org/markup-compatibility/2006" xmlns:aink="http://schemas.microsoft.com/office/drawing/2016/ink" xmlns:am3d="http://schemas.microsoft.com/office/drawing/2017/model3d" xmlns:o="urn:schemas-microsoft-com:office:office" xmlns:oel="http://schemas.microsoft.com/office/2019/extlst" xmlns:r="http://schemas.openxmlformats.org/officeDocument/2006/relationships" xmlns:m="http://schemas.openxmlformats.org/officeDocument/2006/math" xmlns:v="urn:schemas-microsoft-com:vml" xmlns:wp14="http://schemas.microsoft.com/office/word/2010/wordprocessingDrawing" xmlns:wp="http://schemas.openxmlformats.org/drawingml/2006/wordprocessingDrawing" xmlns:w10="urn:schemas-microsoft-com:office:word" xmlns:w="http://schemas.openxmlformats.org/wordprocessingml/2006/main" xmlns:w14="http://schemas.microsoft.com/office/word/2010/wordml" xmlns:w15="http://schemas.microsoft.com/office/word/2012/wordml" xmlns:w16cex="http://schemas.microsoft.com/office/word/2018/wordml/cex" xmlns:w16cid="http://schemas.microsoft.com/office/word/2016/wordml/cid" xmlns:w16="http://schemas.microsoft.com/office/word/2018/wordml" xmlns:w16sdtdh="http://schemas.microsoft.com/office/word/2020/wordml/sdtdatahash" xmlns:w16se="http://schemas.microsoft.com/office/word/2015/wordml/symex" xmlns:wpg="http://schemas.microsoft.com/office/word/2010/wordprocessingGroup" xmlns:wpi="http://schemas.microsoft.com/office/word/2010/wordprocessingInk" xmlns:wne="http://schemas.microsoft.com/office/word/2006/wordml" xmlns:wps="http://schemas.microsoft.com/office/word/2010/wordprocessingShape" mc:Ignorable="w14 w15 w16se w16cid w16 w16cex w16sdtdh wp14">
+<w:document xmlns:wpc="http://schemas.microsoft.com/office/word/2010/wordprocessingCanvas" xmlns:cx="http://schemas.microsoft.com/office/drawing/2014/chartex" xmlns:mc="http://schemas.openxmlformats.org/markup-compatibility/2006" xmlns:o="urn:schemas-microsoft-com:office:office" xmlns:r="http://schemas.openxmlformats.org/officeDocument/2006/relationships" xmlns:m="http://schemas.openxmlformats.org/officeDocument/2006/math" xmlns:v="urn:schemas-microsoft-com:vml" xmlns:wp14="http://schemas.microsoft.com/office/word/2010/wordprocessingDrawing" xmlns:wp="http://schemas.openxmlformats.org/drawingml/2006/wordprocessingDrawing" xmlns:w10="urn:schemas-microsoft-com:office:word" xmlns:w="http://schemas.openxmlformats.org/wordprocessingml/2006/main" xmlns:w14="http://schemas.microsoft.com/office/word/2010/wordml" xmlns:w15="http://schemas.microsoft.com/office/word/2012/wordml" xmlns:w16se="http://schemas.microsoft.com/office/word/2015/wordml/symex" xmlns:wpg="http://schemas.microsoft.com/office/word/2010/wordprocessingGroup" xmlns:wpi="http://schemas.microsoft.com/office/word/2010/wordprocessingInk" xmlns:wne="http://schemas.microsoft.com/office/word/2006/wordml" xmlns:wps="http://schemas.microsoft.com/office/word/2010/wordprocessingShape" mc:Ignorable="w14 w15 w16se wp14">
   <w:body>
     <w:p>
       <w:pPr>
@@ -238,7 +238,7 @@
               </wp:inline>
             </w:drawing>
           </mc:Choice>
-          <mc:Fallback xmlns:a="http://schemas.openxmlformats.org/drawingml/2006/main">
+          <mc:Fallback xmlns:a="http://schemas.openxmlformats.org/drawingml/2006/main" xmlns:w16sdtdh="http://schemas.microsoft.com/office/word/2020/wordml/sdtdatahash" xmlns:w16="http://schemas.microsoft.com/office/word/2018/wordml" xmlns:w16cid="http://schemas.microsoft.com/office/word/2016/wordml/cid" xmlns:w16cex="http://schemas.microsoft.com/office/word/2018/wordml/cex" xmlns:oel="http://schemas.microsoft.com/office/2019/extlst" xmlns:am3d="http://schemas.microsoft.com/office/drawing/2017/model3d" xmlns:aink="http://schemas.microsoft.com/office/drawing/2016/ink" xmlns:cx8="http://schemas.microsoft.com/office/drawing/2016/5/14/chartex" xmlns:cx7="http://schemas.microsoft.com/office/drawing/2016/5/13/chartex" xmlns:cx6="http://schemas.microsoft.com/office/drawing/2016/5/12/chartex" xmlns:cx5="http://schemas.microsoft.com/office/drawing/2016/5/11/chartex" xmlns:cx4="http://schemas.microsoft.com/office/drawing/2016/5/10/chartex" xmlns:cx3="http://schemas.microsoft.com/office/drawing/2016/5/9/chartex" xmlns:cx2="http://schemas.microsoft.com/office/drawing/2015/10/21/chartex" xmlns:cx1="http://schemas.microsoft.com/office/drawing/2015/9/8/chartex">
             <w:pict>
               <v:shape id="shape 0" o:spid="_x0000_s0" o:spt="1" style="mso-wrap-distance-left:0.0pt;mso-wrap-distance-top:0.0pt;mso-wrap-distance-right:0.0pt;mso-wrap-distance-bottom:0.0pt;width:0.0pt;height:1.5pt;" coordsize="100000,100000" path="" fillcolor="#A0A0A0" stroked="f">
                 <v:path textboxrect="0,0,0,0"/>
@@ -1158,7 +1158,7 @@
               </wp:inline>
             </w:drawing>
           </mc:Choice>
-          <mc:Fallback xmlns:a="http://schemas.openxmlformats.org/drawingml/2006/main">
+          <mc:Fallback xmlns:a="http://schemas.openxmlformats.org/drawingml/2006/main" xmlns:w16sdtdh="http://schemas.microsoft.com/office/word/2020/wordml/sdtdatahash" xmlns:w16="http://schemas.microsoft.com/office/word/2018/wordml" xmlns:w16cid="http://schemas.microsoft.com/office/word/2016/wordml/cid" xmlns:w16cex="http://schemas.microsoft.com/office/word/2018/wordml/cex" xmlns:oel="http://schemas.microsoft.com/office/2019/extlst" xmlns:am3d="http://schemas.microsoft.com/office/drawing/2017/model3d" xmlns:aink="http://schemas.microsoft.com/office/drawing/2016/ink" xmlns:cx8="http://schemas.microsoft.com/office/drawing/2016/5/14/chartex" xmlns:cx7="http://schemas.microsoft.com/office/drawing/2016/5/13/chartex" xmlns:cx6="http://schemas.microsoft.com/office/drawing/2016/5/12/chartex" xmlns:cx5="http://schemas.microsoft.com/office/drawing/2016/5/11/chartex" xmlns:cx4="http://schemas.microsoft.com/office/drawing/2016/5/10/chartex" xmlns:cx3="http://schemas.microsoft.com/office/drawing/2016/5/9/chartex" xmlns:cx2="http://schemas.microsoft.com/office/drawing/2015/10/21/chartex" xmlns:cx1="http://schemas.microsoft.com/office/drawing/2015/9/8/chartex">
             <w:pict>
               <v:shape id="shape 2" o:spid="_x0000_s2" o:spt="1" style="mso-wrap-distance-left:0.0pt;mso-wrap-distance-top:0.0pt;mso-wrap-distance-right:0.0pt;mso-wrap-distance-bottom:0.0pt;width:0.0pt;height:1.5pt;" coordsize="100000,100000" path="" fillcolor="#A0A0A0" stroked="f">
                 <v:path textboxrect="0,0,0,0"/>
@@ -1171,11 +1171,17 @@
     <w:p>
       <w:pPr>
         <w:pStyle w:val="Cmsor4"/>
+        <w:rPr>
+          <w:color w:val="auto"/>
+        </w:rPr>
       </w:pPr>
       <w:bookmarkStart w:id="6" w:name="_6kw3bxvxrbz0"/>
       <w:bookmarkEnd w:id="6"/>
       <w:r>
-        <w:t>Csapattag 4 (</w:t>
+        <w:rPr>
+          <w:color w:val="auto"/>
+        </w:rPr>
+        <w:t>Csapattag 3 (</w:t>
       </w:r>
       <w:r>
         <w:rPr>
@@ -1184,42 +1190,42 @@
         <w:t>Romoda Bálint</w:t>
       </w:r>
       <w:r>
+        <w:rPr>
+          <w:color w:val="auto"/>
+        </w:rPr>
         <w:t xml:space="preserve">, </w:t>
       </w:r>
       <w:r>
         <w:rPr>
-          <w:color w:val="FF0000"/>
+          <w:color w:val="auto"/>
         </w:rPr>
-        <w:t>NEPTUN</w:t>
-      </w:r>
-      <w:r>
+        <w:t>S3BYQU</w:t>
+      </w:r>
+      <w:r>
+        <w:rPr>
+          <w:color w:val="auto"/>
+        </w:rPr>
         <w:t xml:space="preserve">, </w:t>
       </w:r>
       <w:r>
         <w:rPr>
-          <w:color w:val="FF0000"/>
+          <w:color w:val="auto"/>
         </w:rPr>
-        <w:t>GitHub</w:t>
-      </w:r>
-      <w:r>
+        <w:t>balu0105</w:t>
+      </w:r>
+      <w:r>
+        <w:rPr>
+          <w:color w:val="auto"/>
+        </w:rPr>
         <w:t>)</w:t>
       </w:r>
     </w:p>
     <w:p>
       <w:r>
-        <w:rPr>
-          <w:color w:val="FF0000"/>
-        </w:rPr>
-        <w:t>Részfeladat 1</w:t>
-      </w:r>
-      <w:r>
-        <w:t xml:space="preserve"> (összesen kb. </w:t>
-      </w:r>
-      <w:r>
-        <w:rPr>
-          <w:color w:val="FF0000"/>
-        </w:rPr>
-        <w:t>X</w:t>
+        <w:t xml:space="preserve">Részfeladat 1 (összesen kb. </w:t>
+      </w:r>
+      <w:r>
+        <w:t>12</w:t>
       </w:r>
       <w:r>
         <w:t xml:space="preserve"> óra):</w:t>
@@ -1231,88 +1237,485 @@
           <w:ilvl w:val="0"/>
           <w:numId w:val="1"/>
         </w:numPr>
-        <w:rPr>
-          <w:color w:val="FF0000"/>
-        </w:rPr>
-      </w:pPr>
-      <w:r>
-        <w:rPr>
-          <w:color w:val="FF0000"/>
-        </w:rPr>
-        <w:t>Konkrét, projekt-specifikus feladat (X osztályhoz unit tesztek készítése)</w:t>
+      </w:pPr>
+      <w:r>
+        <w:t>Feladatcsoport: Termék/felhasználói fókusz</w:t>
       </w:r>
     </w:p>
     <w:p>
       <w:pPr>
+        <w:pStyle w:val="Listaszerbekezds"/>
         <w:numPr>
           <w:ilvl w:val="0"/>
           <w:numId w:val="1"/>
         </w:numPr>
-        <w:rPr>
-          <w:color w:val="FF0000"/>
-        </w:rPr>
-      </w:pPr>
-      <w:r>
-        <w:rPr>
-          <w:color w:val="FF0000"/>
-        </w:rPr>
-        <w:t>...</w:t>
+      </w:pPr>
+      <w:r>
+        <w:t>Konkrét feladat: UI tesztek készítése (Selenium, Tosca, Appium...)</w:t>
       </w:r>
     </w:p>
     <w:p>
       <w:pPr>
-        <w:rPr>
-          <w:color w:val="FF0000"/>
-        </w:rPr>
-      </w:pPr>
-      <w:r>
-        <w:rPr>
-          <w:color w:val="FF0000"/>
-        </w:rPr>
-        <w:t>Részfeladat 2</w:t>
-      </w:r>
-      <w:r>
-        <w:t xml:space="preserve"> (összesen kb. </w:t>
-      </w:r>
-      <w:r>
-        <w:rPr>
-          <w:color w:val="FF0000"/>
-        </w:rPr>
-        <w:t>X</w:t>
-      </w:r>
-      <w:r>
-        <w:t xml:space="preserve"> óra):</w:t>
-      </w:r>
-    </w:p>
-    <w:p>
-      <w:pPr>
+        <w:pStyle w:val="Listaszerbekezds"/>
         <w:numPr>
           <w:ilvl w:val="0"/>
           <w:numId w:val="1"/>
         </w:numPr>
+      </w:pPr>
+      <w:r>
+        <w:t xml:space="preserve">A UI teszteket a </w:t>
+      </w:r>
+      <w:r>
         <w:rPr>
-          <w:color w:val="FF0000"/>
+          <w:b/>
+          <w:bCs/>
         </w:rPr>
-      </w:pPr>
+        <w:t>Tricentis</w:t>
+      </w:r>
+      <w:r>
+        <w:t xml:space="preserve"> vállalat </w:t>
+      </w:r>
       <w:r>
         <w:rPr>
-          <w:color w:val="FF0000"/>
+          <w:b/>
+          <w:bCs/>
         </w:rPr>
-        <w:t>Konkrét, projekt-specifikus feladat (Z részfeladat ellenőrzése)</w:t>
+        <w:t>Tosca 16.0 LTS</w:t>
+      </w:r>
+      <w:r>
+        <w:t xml:space="preserve"> verziójú applikációval valósítottuk meg együtt Ignáth Dávid</w:t>
+      </w:r>
+      <w:r>
+        <w:t>dal</w:t>
+      </w:r>
+      <w:r>
+        <w:t xml:space="preserve">. </w:t>
       </w:r>
     </w:p>
     <w:p>
       <w:pPr>
+        <w:pStyle w:val="Listaszerbekezds"/>
         <w:numPr>
           <w:ilvl w:val="0"/>
           <w:numId w:val="1"/>
         </w:numPr>
       </w:pPr>
       <w:r>
-        <w:t>…</w:t>
+        <w:t xml:space="preserve">Ehhez </w:t>
+      </w:r>
+      <w:r>
+        <w:t>kérni kellet egy licencet</w:t>
+      </w:r>
+      <w:r>
+        <w:t xml:space="preserve">, majd letölteni a megfelelő repositoryt a </w:t>
+      </w:r>
+      <w:r>
+        <w:rPr>
+          <w:b/>
+          <w:bCs/>
+        </w:rPr>
+        <w:t>Tricentis</w:t>
+      </w:r>
+      <w:r>
+        <w:t xml:space="preserve"> weboldaláról. Sikeres telepítés u</w:t>
+      </w:r>
+      <w:r>
+        <w:t>tán a feladatokat több részre</w:t>
+      </w:r>
+      <w:r>
+        <w:t xml:space="preserve"> osztottuk</w:t>
+      </w:r>
+      <w:r>
+        <w:t>, főleg a tesztelendő programban található parancsok alapján</w:t>
+      </w:r>
+      <w:r>
+        <w:t>. A tesztelés so</w:t>
+      </w:r>
+      <w:r>
+        <w:t xml:space="preserve">rán arra törekedtünk, hogy </w:t>
+      </w:r>
+      <w:r>
+        <w:t>olyan hibákat térképezzünk fel, javítsunk</w:t>
+      </w:r>
+      <w:r>
+        <w:t xml:space="preserve"> ki, amelyeket kijavítva minden</w:t>
+      </w:r>
+      <w:r>
+        <w:t xml:space="preserve"> felhasználónak minél pozitívabb legyen a játékélménye. </w:t>
+      </w:r>
+      <w:r>
+        <w:t>A Dávid</w:t>
+      </w:r>
+      <w:r>
+        <w:t xml:space="preserve"> </w:t>
+      </w:r>
+      <w:r>
+        <w:t>által készített teszteket átnéztem</w:t>
+      </w:r>
+    </w:p>
+    <w:p>
+      <w:pPr>
+        <w:pStyle w:val="Listaszerbekezds"/>
+        <w:numPr>
+          <w:ilvl w:val="0"/>
+          <w:numId w:val="1"/>
+        </w:numPr>
+      </w:pPr>
+      <w:r>
+        <w:rPr>
+          <w:b/>
+          <w:bCs/>
+        </w:rPr>
+        <w:t xml:space="preserve">Általám </w:t>
+      </w:r>
+      <w:r>
+        <w:rPr>
+          <w:b/>
+          <w:bCs/>
+        </w:rPr>
+        <w:t>készített tesztek:</w:t>
+      </w:r>
+    </w:p>
+    <w:p>
+      <w:pPr>
+        <w:numPr>
+          <w:ilvl w:val="1"/>
+          <w:numId w:val="1"/>
+        </w:numPr>
+        <w:shd w:val="clear" w:color="auto" w:fill="FFFFFF"/>
+        <w:spacing w:before="100" w:beforeAutospacing="1" w:after="100" w:afterAutospacing="1"/>
+        <w:rPr>
+          <w:rFonts w:ascii="Segoe UI" w:hAnsi="Segoe UI" w:cs="Segoe UI"/>
+          <w:color w:val="1F2328"/>
+          <w:sz w:val="21"/>
+          <w:szCs w:val="21"/>
+        </w:rPr>
+      </w:pPr>
+      <w:r>
+        <w:rPr>
+          <w:rFonts w:ascii="Segoe UI" w:hAnsi="Segoe UI" w:cs="Segoe UI"/>
+          <w:color w:val="1F2328"/>
+          <w:sz w:val="21"/>
+          <w:szCs w:val="21"/>
+        </w:rPr>
+        <w:t>Fix Pipe tests: játékon belül az ,,f" gomb megnyomására több testcase</w:t>
+      </w:r>
+    </w:p>
+    <w:p>
+      <w:pPr>
+        <w:numPr>
+          <w:ilvl w:val="1"/>
+          <w:numId w:val="1"/>
+        </w:numPr>
+        <w:shd w:val="clear" w:color="auto" w:fill="FFFFFF"/>
+        <w:spacing w:before="60" w:after="100" w:afterAutospacing="1"/>
+        <w:rPr>
+          <w:rFonts w:ascii="Segoe UI" w:hAnsi="Segoe UI" w:cs="Segoe UI"/>
+          <w:color w:val="1F2328"/>
+          <w:sz w:val="21"/>
+          <w:szCs w:val="21"/>
+        </w:rPr>
+      </w:pPr>
+      <w:r>
+        <w:rPr>
+          <w:rFonts w:ascii="Segoe UI" w:hAnsi="Segoe UI" w:cs="Segoe UI"/>
+          <w:color w:val="1F2328"/>
+          <w:sz w:val="21"/>
+          <w:szCs w:val="21"/>
+        </w:rPr>
+        <w:t>Holey Pipe Test: játékon belül a ,,h" gomb megnyomására több testcase</w:t>
+      </w:r>
+    </w:p>
+    <w:p>
+      <w:pPr>
+        <w:numPr>
+          <w:ilvl w:val="1"/>
+          <w:numId w:val="1"/>
+        </w:numPr>
+        <w:shd w:val="clear" w:color="auto" w:fill="FFFFFF"/>
+        <w:spacing w:before="60" w:after="100" w:afterAutospacing="1"/>
+        <w:rPr>
+          <w:rFonts w:ascii="Segoe UI" w:hAnsi="Segoe UI" w:cs="Segoe UI"/>
+          <w:color w:val="1F2328"/>
+          <w:sz w:val="21"/>
+          <w:szCs w:val="21"/>
+        </w:rPr>
+      </w:pPr>
+      <w:r>
+        <w:rPr>
+          <w:rFonts w:ascii="Segoe UI" w:hAnsi="Segoe UI" w:cs="Segoe UI"/>
+          <w:color w:val="1F2328"/>
+          <w:sz w:val="21"/>
+          <w:szCs w:val="21"/>
+        </w:rPr>
+        <w:t>Input/output: játékon belül az ,,i" és ,,o" gombok megnyomására több testcase</w:t>
+      </w:r>
+    </w:p>
+    <w:p>
+      <w:pPr>
+        <w:numPr>
+          <w:ilvl w:val="1"/>
+          <w:numId w:val="1"/>
+        </w:numPr>
+        <w:shd w:val="clear" w:color="auto" w:fill="FFFFFF"/>
+        <w:spacing w:before="60" w:after="100" w:afterAutospacing="1"/>
+        <w:rPr>
+          <w:rFonts w:ascii="Segoe UI" w:hAnsi="Segoe UI" w:cs="Segoe UI"/>
+          <w:color w:val="1F2328"/>
+          <w:sz w:val="21"/>
+          <w:szCs w:val="21"/>
+        </w:rPr>
+      </w:pPr>
+      <w:r>
+        <w:rPr>
+          <w:rFonts w:ascii="Segoe UI" w:hAnsi="Segoe UI" w:cs="Segoe UI"/>
+          <w:color w:val="1F2328"/>
+          <w:sz w:val="21"/>
+          <w:szCs w:val="21"/>
+        </w:rPr>
+        <w:t>Skip tests: játékon belül az ,,x" gomb megnyomására több testcase</w:t>
+      </w:r>
+    </w:p>
+    <w:p>
+      <w:pPr>
+        <w:numPr>
+          <w:ilvl w:val="1"/>
+          <w:numId w:val="1"/>
+        </w:numPr>
+        <w:shd w:val="clear" w:color="auto" w:fill="FFFFFF"/>
+        <w:spacing w:before="60" w:after="100" w:afterAutospacing="1"/>
+        <w:rPr>
+          <w:rFonts w:ascii="Segoe UI" w:hAnsi="Segoe UI" w:cs="Segoe UI"/>
+          <w:color w:val="1F2328"/>
+          <w:sz w:val="21"/>
+          <w:szCs w:val="21"/>
+        </w:rPr>
+      </w:pPr>
+      <w:r>
+        <w:rPr>
+          <w:rFonts w:ascii="Segoe UI" w:hAnsi="Segoe UI" w:cs="Segoe UI"/>
+          <w:color w:val="1F2328"/>
+          <w:sz w:val="21"/>
+          <w:szCs w:val="21"/>
+        </w:rPr>
+        <w:t>Sticky tests: játékon belül a ,,t" gomb megnyomására több testcase</w:t>
       </w:r>
     </w:p>
     <w:p/>
+    <w:p>
+      <w:r>
+        <w:t>Részfeladat 2 (összesen kb. 5 óra):</w:t>
+      </w:r>
+    </w:p>
+    <w:p>
+      <w:pPr>
+        <w:numPr>
+          <w:ilvl w:val="0"/>
+          <w:numId w:val="1"/>
+        </w:numPr>
+      </w:pPr>
+      <w:r>
+        <w:t>Feladatcsoport: Termék/felhasználói fókusz</w:t>
+      </w:r>
+    </w:p>
+    <w:p>
+      <w:pPr>
+        <w:pStyle w:val="Listaszerbekezds"/>
+        <w:numPr>
+          <w:ilvl w:val="0"/>
+          <w:numId w:val="1"/>
+        </w:numPr>
+      </w:pPr>
+      <w:r>
+        <w:t>Konkrét feladat: Manuális tesztek megtervezése, végrehajtása és dokumentálása vagy exploratory testing</w:t>
+      </w:r>
+    </w:p>
+    <w:p>
+      <w:pPr>
+        <w:pStyle w:val="Listaszerbekezds"/>
+        <w:numPr>
+          <w:ilvl w:val="0"/>
+          <w:numId w:val="1"/>
+        </w:numPr>
+      </w:pPr>
+      <w:r>
+        <w:t xml:space="preserve">Választott feladatrész: </w:t>
+      </w:r>
+      <w:r>
+        <w:rPr>
+          <w:b/>
+          <w:bCs/>
+        </w:rPr>
+        <w:t>Exploratory testing.</w:t>
+      </w:r>
+    </w:p>
+    <w:p>
+      <w:pPr>
+        <w:pStyle w:val="Listaszerbekezds"/>
+        <w:numPr>
+          <w:ilvl w:val="0"/>
+          <w:numId w:val="1"/>
+        </w:numPr>
+      </w:pPr>
+      <w:r>
+        <w:lastRenderedPageBreak/>
+        <w:t>A feladatot együtt Ignáth Dávid</w:t>
+      </w:r>
+      <w:r>
+        <w:t xml:space="preserve">dal </w:t>
+      </w:r>
+      <w:r>
+        <w:t xml:space="preserve">csináltuk meg. </w:t>
+      </w:r>
+      <w:r>
+        <w:t>Az előző feladatrészemben már egészen megismerkedtem a játék működésével, így arra nem kellett már koncentrálnom.</w:t>
+      </w:r>
+    </w:p>
+    <w:p>
+      <w:pPr>
+        <w:pStyle w:val="Listaszerbekezds"/>
+        <w:numPr>
+          <w:ilvl w:val="0"/>
+          <w:numId w:val="1"/>
+        </w:numPr>
+      </w:pPr>
+      <w:r>
+        <w:t>A célom az volt, hogy a játékot minél furcsább módon játszam, ennek köszönhetően a játék alapjait is tudtam tesztelni, azonban az általam előidézett speciálisabb eseteket is meg tudtam figyelni.</w:t>
+      </w:r>
+    </w:p>
+    <w:p>
+      <w:pPr>
+        <w:pStyle w:val="Listaszerbekezds"/>
+        <w:numPr>
+          <w:ilvl w:val="0"/>
+          <w:numId w:val="1"/>
+        </w:numPr>
+      </w:pPr>
+      <w:r>
+        <w:t>A tesztelés során feljegyeztem a játékkal való összes interakciómat, és azt, hogy mire számítok a végrehajtásukkor. Amennyiben különös működést fedeztem fel, azt feljegyeztem, azonban a játék általában megfelelően működött. A hiba könnyebb megértése érdekében bizonyos helyeken elhelyeztem képeket.</w:t>
+      </w:r>
+    </w:p>
+    <w:p>
+      <w:pPr>
+        <w:pStyle w:val="Listaszerbekezds"/>
+        <w:numPr>
+          <w:ilvl w:val="0"/>
+          <w:numId w:val="1"/>
+        </w:numPr>
+      </w:pPr>
+      <w:r>
+        <w:t xml:space="preserve">A dokumentáció egyes exploratory teszre az „ExploratoryTests” mappában találhatóak meg. </w:t>
+      </w:r>
+      <w:r>
+        <w:rPr>
+          <w:b/>
+          <w:bCs/>
+        </w:rPr>
+        <w:t>Az alábbiakat végeztem el:</w:t>
+      </w:r>
+    </w:p>
+    <w:p>
+      <w:pPr>
+        <w:numPr>
+          <w:ilvl w:val="1"/>
+          <w:numId w:val="1"/>
+        </w:numPr>
+        <w:shd w:val="clear" w:color="auto" w:fill="FFFFFF"/>
+        <w:spacing w:before="100" w:beforeAutospacing="1" w:after="100" w:afterAutospacing="1"/>
+        <w:rPr>
+          <w:rFonts w:ascii="Segoe UI" w:hAnsi="Segoe UI" w:cs="Segoe UI"/>
+          <w:color w:val="1F2328"/>
+          <w:sz w:val="21"/>
+          <w:szCs w:val="21"/>
+        </w:rPr>
+      </w:pPr>
+      <w:r>
+        <w:rPr>
+          <w:rFonts w:ascii="Segoe UI" w:hAnsi="Segoe UI" w:cs="Segoe UI"/>
+          <w:color w:val="1F2328"/>
+          <w:sz w:val="21"/>
+          <w:szCs w:val="21"/>
+        </w:rPr>
+        <w:t>MovementWithPipePickedUpTestDocumentation</w:t>
+      </w:r>
+    </w:p>
+    <w:p>
+      <w:pPr>
+        <w:numPr>
+          <w:ilvl w:val="1"/>
+          <w:numId w:val="1"/>
+        </w:numPr>
+        <w:shd w:val="clear" w:color="auto" w:fill="FFFFFF"/>
+        <w:spacing w:before="60" w:after="100" w:afterAutospacing="1"/>
+        <w:rPr>
+          <w:rFonts w:ascii="Segoe UI" w:hAnsi="Segoe UI" w:cs="Segoe UI"/>
+          <w:color w:val="1F2328"/>
+          <w:sz w:val="21"/>
+          <w:szCs w:val="21"/>
+        </w:rPr>
+      </w:pPr>
+      <w:r>
+        <w:rPr>
+          <w:rFonts w:ascii="Segoe UI" w:hAnsi="Segoe UI" w:cs="Segoe UI"/>
+          <w:color w:val="1F2328"/>
+          <w:sz w:val="21"/>
+          <w:szCs w:val="21"/>
+        </w:rPr>
+        <w:t>MultipleStickyPipeTestDocumentation</w:t>
+      </w:r>
+    </w:p>
+    <w:p>
+      <w:pPr>
+        <w:numPr>
+          <w:ilvl w:val="1"/>
+          <w:numId w:val="1"/>
+        </w:numPr>
+        <w:shd w:val="clear" w:color="auto" w:fill="FFFFFF"/>
+        <w:spacing w:before="60" w:after="100" w:afterAutospacing="1"/>
+        <w:rPr>
+          <w:rFonts w:ascii="Segoe UI" w:hAnsi="Segoe UI" w:cs="Segoe UI"/>
+          <w:color w:val="1F2328"/>
+          <w:sz w:val="21"/>
+          <w:szCs w:val="21"/>
+        </w:rPr>
+      </w:pPr>
+      <w:r>
+        <w:rPr>
+          <w:rFonts w:ascii="Segoe UI" w:hAnsi="Segoe UI" w:cs="Segoe UI"/>
+          <w:color w:val="1F2328"/>
+          <w:sz w:val="21"/>
+          <w:szCs w:val="21"/>
+        </w:rPr>
+        <w:t>NonMovementPickedUpPipeTestDocumentation</w:t>
+      </w:r>
+    </w:p>
+    <w:p>
+      <w:pPr>
+        <w:numPr>
+          <w:ilvl w:val="1"/>
+          <w:numId w:val="1"/>
+        </w:numPr>
+        <w:shd w:val="clear" w:color="auto" w:fill="FFFFFF"/>
+        <w:spacing w:before="60" w:after="100" w:afterAutospacing="1"/>
+        <w:rPr>
+          <w:rFonts w:ascii="Segoe UI" w:hAnsi="Segoe UI" w:cs="Segoe UI"/>
+          <w:color w:val="1F2328"/>
+          <w:sz w:val="21"/>
+          <w:szCs w:val="21"/>
+        </w:rPr>
+      </w:pPr>
+      <w:r>
+        <w:rPr>
+          <w:rFonts w:ascii="Segoe UI" w:hAnsi="Segoe UI" w:cs="Segoe UI"/>
+          <w:color w:val="1F2328"/>
+          <w:sz w:val="21"/>
+          <w:szCs w:val="21"/>
+        </w:rPr>
+        <w:t>SpecialPickedUPipeTestDocumentation</w:t>
+      </w:r>
+      <w:bookmarkStart w:id="7" w:name="_GoBack"/>
+      <w:bookmarkEnd w:id="7"/>
+    </w:p>
     <w:p>
       <w:pPr>
         <w:pStyle w:val="Cmsor4"/>
@@ -1324,21 +1727,7 @@
         <w:rPr>
           <w:color w:val="000000" w:themeColor="text1"/>
         </w:rPr>
-        <w:t xml:space="preserve">Csapattag 5 (Szilágyi Anna, I7F4U6, </w:t>
-      </w:r>
-      <w:proofErr w:type="spellStart"/>
-      <w:r>
-        <w:rPr>
-          <w:color w:val="000000" w:themeColor="text1"/>
-        </w:rPr>
-        <w:t>szannaa</w:t>
-      </w:r>
-      <w:proofErr w:type="spellEnd"/>
-      <w:r>
-        <w:rPr>
-          <w:color w:val="000000" w:themeColor="text1"/>
-        </w:rPr>
-        <w:t>)</w:t>
+        <w:t>Csapattag 5 (Szilágyi Anna, I7F4U6, szannaa)</w:t>
       </w:r>
     </w:p>
     <w:p>
@@ -1364,19 +1753,11 @@
           <w:color w:val="000000" w:themeColor="text1"/>
         </w:rPr>
       </w:pPr>
-      <w:proofErr w:type="spellStart"/>
       <w:r>
         <w:rPr>
           <w:color w:val="000000" w:themeColor="text1"/>
         </w:rPr>
-        <w:t>IntelliJben</w:t>
-      </w:r>
-      <w:proofErr w:type="spellEnd"/>
-      <w:r>
-        <w:rPr>
-          <w:color w:val="000000" w:themeColor="text1"/>
-        </w:rPr>
-        <w:t xml:space="preserve"> megnyitottam a projektet és ott ellenőriztem azokat az osztályokat, amiket én írtam még a projekt laborban.</w:t>
+        <w:t>IntelliJben megnyitottam a projektet és ott ellenőriztem azokat az osztályokat, amiket én írtam még a projekt laborban.</w:t>
       </w:r>
     </w:p>
     <w:p>
@@ -1423,19 +1804,11 @@
           <w:color w:val="000000" w:themeColor="text1"/>
         </w:rPr>
       </w:pPr>
-      <w:proofErr w:type="spellStart"/>
       <w:r>
         <w:rPr>
           <w:color w:val="000000" w:themeColor="text1"/>
         </w:rPr>
-        <w:t>toString</w:t>
-      </w:r>
-      <w:proofErr w:type="spellEnd"/>
-      <w:r>
-        <w:rPr>
-          <w:color w:val="000000" w:themeColor="text1"/>
-        </w:rPr>
-        <w:t xml:space="preserve"> metódus lehetne olvashatóbb</w:t>
+        <w:t>toString metódus lehetne olvashatóbb</w:t>
       </w:r>
     </w:p>
     <w:p>
@@ -1506,47 +1879,7 @@
         <w:rPr>
           <w:color w:val="000000" w:themeColor="text1"/>
         </w:rPr>
-        <w:t xml:space="preserve">A statikus kódanalízis során </w:t>
-      </w:r>
-      <w:proofErr w:type="spellStart"/>
-      <w:r>
-        <w:rPr>
-          <w:color w:val="000000" w:themeColor="text1"/>
-        </w:rPr>
-        <w:t>SonarLint</w:t>
-      </w:r>
-      <w:proofErr w:type="spellEnd"/>
-      <w:r>
-        <w:rPr>
-          <w:color w:val="000000" w:themeColor="text1"/>
-        </w:rPr>
-        <w:t xml:space="preserve"> és </w:t>
-      </w:r>
-      <w:proofErr w:type="spellStart"/>
-      <w:r>
-        <w:rPr>
-          <w:color w:val="000000" w:themeColor="text1"/>
-        </w:rPr>
-        <w:t>SonarCloud</w:t>
-      </w:r>
-      <w:proofErr w:type="spellEnd"/>
-      <w:r>
-        <w:rPr>
-          <w:color w:val="000000" w:themeColor="text1"/>
-        </w:rPr>
-        <w:t xml:space="preserve"> segítségével számos hibát azonosítottam, különösen a</w:t>
-      </w:r>
-      <w:r>
-        <w:rPr>
-          <w:color w:val="000000" w:themeColor="text1"/>
-        </w:rPr>
-        <w:t>z</w:t>
-      </w:r>
-      <w:r>
-        <w:rPr>
-          <w:color w:val="000000" w:themeColor="text1"/>
-        </w:rPr>
-        <w:t xml:space="preserve"> elnevezési konvenciók terén, ezeket nem javítottam, mert sok volt belőlük és nem tanultam volna sokat belőle.</w:t>
+        <w:t>A statikus kódanalízis során SonarLint és SonarCloud segítségével számos hibát azonosítottam, különösen az elnevezési konvenciók terén, ezeket nem javítottam, mert sok volt belőlük és nem tanultam volna sokat belőle.</w:t>
       </w:r>
     </w:p>
     <w:p>
@@ -1564,21 +1897,7 @@
         <w:rPr>
           <w:color w:val="000000" w:themeColor="text1"/>
         </w:rPr>
-        <w:t xml:space="preserve">A random generátorokat nem kellett biztonságossá tenni ebben a projektben, ezt </w:t>
-      </w:r>
-      <w:proofErr w:type="spellStart"/>
-      <w:r>
-        <w:rPr>
-          <w:color w:val="000000" w:themeColor="text1"/>
-        </w:rPr>
-        <w:t>SonarCloudon</w:t>
-      </w:r>
-      <w:proofErr w:type="spellEnd"/>
-      <w:r>
-        <w:rPr>
-          <w:color w:val="000000" w:themeColor="text1"/>
-        </w:rPr>
-        <w:t xml:space="preserve"> jeleztem is</w:t>
+        <w:t>A random generátorokat nem kellett biztonságossá tenni ebben a projektben, ezt SonarCloudon jeleztem is</w:t>
       </w:r>
     </w:p>
     <w:p>
@@ -1596,22 +1915,7 @@
         <w:rPr>
           <w:color w:val="000000" w:themeColor="text1"/>
         </w:rPr>
-        <w:lastRenderedPageBreak/>
-        <w:t xml:space="preserve">Magas súlyosságú hibákat, például a nem megfelelően használt </w:t>
-      </w:r>
-      <w:proofErr w:type="spellStart"/>
-      <w:r>
-        <w:rPr>
-          <w:color w:val="000000" w:themeColor="text1"/>
-        </w:rPr>
-        <w:t>final</w:t>
-      </w:r>
-      <w:proofErr w:type="spellEnd"/>
-      <w:r>
-        <w:rPr>
-          <w:color w:val="000000" w:themeColor="text1"/>
-        </w:rPr>
-        <w:t xml:space="preserve"> típusú adattagok elnevezését, javítottam. </w:t>
+        <w:t xml:space="preserve">Magas súlyosságú hibákat, például a nem megfelelően használt final típusú adattagok elnevezését, javítottam. </w:t>
       </w:r>
     </w:p>
     <w:p>
@@ -1629,49 +1933,7 @@
         <w:rPr>
           <w:color w:val="000000" w:themeColor="text1"/>
         </w:rPr>
-        <w:t xml:space="preserve">Továbbá </w:t>
-      </w:r>
-      <w:proofErr w:type="spellStart"/>
-      <w:r>
-        <w:rPr>
-          <w:color w:val="000000" w:themeColor="text1"/>
-        </w:rPr>
-        <w:t>refaktoráltam</w:t>
-      </w:r>
-      <w:proofErr w:type="spellEnd"/>
-      <w:r>
-        <w:rPr>
-          <w:color w:val="000000" w:themeColor="text1"/>
-        </w:rPr>
-        <w:t xml:space="preserve"> hosszú és bonyolult függvényeket, elláttam a </w:t>
-      </w:r>
-      <w:proofErr w:type="spellStart"/>
-      <w:r>
-        <w:rPr>
-          <w:color w:val="000000" w:themeColor="text1"/>
-        </w:rPr>
-        <w:t>switch</w:t>
-      </w:r>
-      <w:proofErr w:type="spellEnd"/>
-      <w:r>
-        <w:rPr>
-          <w:color w:val="000000" w:themeColor="text1"/>
-        </w:rPr>
-        <w:t xml:space="preserve"> utasításokat </w:t>
-      </w:r>
-      <w:proofErr w:type="spellStart"/>
-      <w:r>
-        <w:rPr>
-          <w:color w:val="000000" w:themeColor="text1"/>
-        </w:rPr>
-        <w:t>default</w:t>
-      </w:r>
-      <w:proofErr w:type="spellEnd"/>
-      <w:r>
-        <w:rPr>
-          <w:color w:val="000000" w:themeColor="text1"/>
-        </w:rPr>
-        <w:t xml:space="preserve"> esetekkel, és </w:t>
+        <w:t xml:space="preserve">Továbbá refaktoráltam hosszú és bonyolult függvényeket, elláttam a switch utasításokat default esetekkel, és </w:t>
       </w:r>
       <w:r>
         <w:rPr>
@@ -1701,35 +1963,7 @@
         <w:rPr>
           <w:color w:val="000000" w:themeColor="text1"/>
         </w:rPr>
-        <w:t xml:space="preserve">A </w:t>
-      </w:r>
-      <w:proofErr w:type="spellStart"/>
-      <w:r>
-        <w:rPr>
-          <w:color w:val="000000" w:themeColor="text1"/>
-        </w:rPr>
-        <w:t>SonarCloud</w:t>
-      </w:r>
-      <w:proofErr w:type="spellEnd"/>
-      <w:r>
-        <w:rPr>
-          <w:color w:val="000000" w:themeColor="text1"/>
-        </w:rPr>
-        <w:t xml:space="preserve"> </w:t>
-      </w:r>
-      <w:proofErr w:type="spellStart"/>
-      <w:r>
-        <w:rPr>
-          <w:color w:val="000000" w:themeColor="text1"/>
-        </w:rPr>
-        <w:t>Analyser</w:t>
-      </w:r>
-      <w:proofErr w:type="spellEnd"/>
-      <w:r>
-        <w:rPr>
-          <w:color w:val="000000" w:themeColor="text1"/>
-        </w:rPr>
-        <w:t xml:space="preserve"> még ezek után is hibákkal futott le, de átláthatóságra javult a kódminőség </w:t>
+        <w:t xml:space="preserve">A SonarCloud Analyser még ezek után is hibákkal futott le, de átláthatóságra javult a kódminőség </w:t>
       </w:r>
     </w:p>
     <w:p>
@@ -1793,7 +2027,7 @@
               </wp:inline>
             </w:drawing>
           </mc:Choice>
-          <mc:Fallback xmlns:a="http://schemas.openxmlformats.org/drawingml/2006/main">
+          <mc:Fallback xmlns:a="http://schemas.openxmlformats.org/drawingml/2006/main" xmlns:w16sdtdh="http://schemas.microsoft.com/office/word/2020/wordml/sdtdatahash" xmlns:w16="http://schemas.microsoft.com/office/word/2018/wordml" xmlns:w16cid="http://schemas.microsoft.com/office/word/2016/wordml/cid" xmlns:w16cex="http://schemas.microsoft.com/office/word/2018/wordml/cex" xmlns:oel="http://schemas.microsoft.com/office/2019/extlst" xmlns:am3d="http://schemas.microsoft.com/office/drawing/2017/model3d" xmlns:aink="http://schemas.microsoft.com/office/drawing/2016/ink" xmlns:cx8="http://schemas.microsoft.com/office/drawing/2016/5/14/chartex" xmlns:cx7="http://schemas.microsoft.com/office/drawing/2016/5/13/chartex" xmlns:cx6="http://schemas.microsoft.com/office/drawing/2016/5/12/chartex" xmlns:cx5="http://schemas.microsoft.com/office/drawing/2016/5/11/chartex" xmlns:cx4="http://schemas.microsoft.com/office/drawing/2016/5/10/chartex" xmlns:cx3="http://schemas.microsoft.com/office/drawing/2016/5/9/chartex" xmlns:cx2="http://schemas.microsoft.com/office/drawing/2015/10/21/chartex" xmlns:cx1="http://schemas.microsoft.com/office/drawing/2015/9/8/chartex">
             <w:pict>
               <v:shape id="shape 3" o:spid="_x0000_s3" o:spt="1" style="mso-wrap-distance-left:0.0pt;mso-wrap-distance-top:0.0pt;mso-wrap-distance-right:0.0pt;mso-wrap-distance-bottom:0.0pt;width:0.0pt;height:1.5pt;" coordsize="100000,100000" path="" fillcolor="#A0A0A0" stroked="f">
                 <v:path textboxrect="0,0,0,0"/>
@@ -1831,6 +2065,7 @@
     <w:p/>
     <w:p>
       <w:r>
+        <w:lastRenderedPageBreak/>
         <w:t>………………..</w:t>
       </w:r>
       <w:r>
@@ -1848,25 +2083,25 @@
         <w:tab/>
         <w:t>…………….</w:t>
       </w:r>
-      <w:commentRangeStart w:id="7"/>
+      <w:commentRangeStart w:id="8"/>
       <w:r>
         <w:t>.</w:t>
       </w:r>
-      <w:commentRangeEnd w:id="7"/>
-      <w:r>
-        <w:commentReference w:id="7"/>
+      <w:commentRangeEnd w:id="8"/>
+      <w:r>
+        <w:commentReference w:id="8"/>
       </w:r>
       <w:r>
         <w:tab/>
         <w:t xml:space="preserve">   …………….</w:t>
       </w:r>
-      <w:commentRangeStart w:id="8"/>
+      <w:commentRangeStart w:id="9"/>
       <w:r>
         <w:t>.</w:t>
       </w:r>
-      <w:commentRangeEnd w:id="8"/>
-      <w:r>
-        <w:commentReference w:id="8"/>
+      <w:commentRangeEnd w:id="9"/>
+      <w:r>
+        <w:commentReference w:id="9"/>
       </w:r>
     </w:p>
     <w:sectPr>
@@ -1881,7 +2116,7 @@
 </file>
 
 <file path=word/comments.xml><?xml version="1.0" encoding="utf-8"?>
-<w:comments xmlns:wpc="http://schemas.microsoft.com/office/word/2010/wordprocessingCanvas" xmlns:cx="http://schemas.microsoft.com/office/drawing/2014/chartex" xmlns:cx1="http://schemas.microsoft.com/office/drawing/2015/9/8/chartex" xmlns:cx2="http://schemas.microsoft.com/office/drawing/2015/10/21/chartex" xmlns:cx3="http://schemas.microsoft.com/office/drawing/2016/5/9/chartex" xmlns:cx4="http://schemas.microsoft.com/office/drawing/2016/5/10/chartex" xmlns:cx5="http://schemas.microsoft.com/office/drawing/2016/5/11/chartex" xmlns:cx6="http://schemas.microsoft.com/office/drawing/2016/5/12/chartex" xmlns:cx7="http://schemas.microsoft.com/office/drawing/2016/5/13/chartex" xmlns:cx8="http://schemas.microsoft.com/office/drawing/2016/5/14/chartex" xmlns:mc="http://schemas.openxmlformats.org/markup-compatibility/2006" xmlns:aink="http://schemas.microsoft.com/office/drawing/2016/ink" xmlns:am3d="http://schemas.microsoft.com/office/drawing/2017/model3d" xmlns:o="urn:schemas-microsoft-com:office:office" xmlns:oel="http://schemas.microsoft.com/office/2019/extlst" xmlns:r="http://schemas.openxmlformats.org/officeDocument/2006/relationships" xmlns:m="http://schemas.openxmlformats.org/officeDocument/2006/math" xmlns:v="urn:schemas-microsoft-com:vml" xmlns:wp14="http://schemas.microsoft.com/office/word/2010/wordprocessingDrawing" xmlns:wp="http://schemas.openxmlformats.org/drawingml/2006/wordprocessingDrawing" xmlns:w10="urn:schemas-microsoft-com:office:word" xmlns:w="http://schemas.openxmlformats.org/wordprocessingml/2006/main" xmlns:w14="http://schemas.microsoft.com/office/word/2010/wordml" xmlns:w15="http://schemas.microsoft.com/office/word/2012/wordml" xmlns:w16cex="http://schemas.microsoft.com/office/word/2018/wordml/cex" xmlns:w16cid="http://schemas.microsoft.com/office/word/2016/wordml/cid" xmlns:w16="http://schemas.microsoft.com/office/word/2018/wordml" xmlns:w16sdtdh="http://schemas.microsoft.com/office/word/2020/wordml/sdtdatahash" xmlns:w16se="http://schemas.microsoft.com/office/word/2015/wordml/symex" xmlns:wpg="http://schemas.microsoft.com/office/word/2010/wordprocessingGroup" xmlns:wpi="http://schemas.microsoft.com/office/word/2010/wordprocessingInk" xmlns:wne="http://schemas.microsoft.com/office/word/2006/wordml" xmlns:wps="http://schemas.microsoft.com/office/word/2010/wordprocessingShape" mc:Ignorable="w14 w15 w16se w16cid w16 w16cex w16sdtdh wp14">
+<w:comments xmlns:wpc="http://schemas.microsoft.com/office/word/2010/wordprocessingCanvas" xmlns:cx="http://schemas.microsoft.com/office/drawing/2014/chartex" xmlns:mc="http://schemas.openxmlformats.org/markup-compatibility/2006" xmlns:o="urn:schemas-microsoft-com:office:office" xmlns:r="http://schemas.openxmlformats.org/officeDocument/2006/relationships" xmlns:m="http://schemas.openxmlformats.org/officeDocument/2006/math" xmlns:v="urn:schemas-microsoft-com:vml" xmlns:wp14="http://schemas.microsoft.com/office/word/2010/wordprocessingDrawing" xmlns:wp="http://schemas.openxmlformats.org/drawingml/2006/wordprocessingDrawing" xmlns:w10="urn:schemas-microsoft-com:office:word" xmlns:w="http://schemas.openxmlformats.org/wordprocessingml/2006/main" xmlns:w14="http://schemas.microsoft.com/office/word/2010/wordml" xmlns:w15="http://schemas.microsoft.com/office/word/2012/wordml" xmlns:w16se="http://schemas.microsoft.com/office/word/2015/wordml/symex" xmlns:wpg="http://schemas.microsoft.com/office/word/2010/wordprocessingGroup" xmlns:wpi="http://schemas.microsoft.com/office/word/2010/wordprocessingInk" xmlns:wne="http://schemas.microsoft.com/office/word/2006/wordml" xmlns:wps="http://schemas.microsoft.com/office/word/2010/wordprocessingShape" mc:Ignorable="w14 w15 w16se wp14">
   <w:comment w:id="1" w:author="Zoltán Micskei" w:date="2017-04-28T13:45:00Z" w:initials="">
     <w:p>
       <w:r>
@@ -1902,7 +2137,7 @@
       </w:r>
     </w:p>
   </w:comment>
-  <w:comment w:id="7" w:author="Zoltán Micskei" w:date="2017-04-28T13:44:00Z" w:initials="">
+  <w:comment w:id="8" w:author="Zoltán Micskei" w:date="2017-04-28T13:44:00Z" w:initials="">
     <w:p>
       <w:r>
         <w:rPr>
@@ -1913,7 +2148,7 @@
       </w:r>
     </w:p>
   </w:comment>
-  <w:comment w:id="8" w:author="Zoltán Micskei" w:date="2017-04-28T13:44:00Z" w:initials="">
+  <w:comment w:id="9" w:author="Zoltán Micskei" w:date="2017-04-28T13:44:00Z" w:initials="">
     <w:p>
       <w:r>
         <w:rPr>
@@ -1928,7 +2163,7 @@
 </file>
 
 <file path=word/commentsExtended.xml><?xml version="1.0" encoding="utf-8"?>
-<w15:commentsEx xmlns:wpc="http://schemas.microsoft.com/office/word/2010/wordprocessingCanvas" xmlns:cx="http://schemas.microsoft.com/office/drawing/2014/chartex" xmlns:cx1="http://schemas.microsoft.com/office/drawing/2015/9/8/chartex" xmlns:cx2="http://schemas.microsoft.com/office/drawing/2015/10/21/chartex" xmlns:cx3="http://schemas.microsoft.com/office/drawing/2016/5/9/chartex" xmlns:cx4="http://schemas.microsoft.com/office/drawing/2016/5/10/chartex" xmlns:cx5="http://schemas.microsoft.com/office/drawing/2016/5/11/chartex" xmlns:cx6="http://schemas.microsoft.com/office/drawing/2016/5/12/chartex" xmlns:cx7="http://schemas.microsoft.com/office/drawing/2016/5/13/chartex" xmlns:cx8="http://schemas.microsoft.com/office/drawing/2016/5/14/chartex" xmlns:mc="http://schemas.openxmlformats.org/markup-compatibility/2006" xmlns:aink="http://schemas.microsoft.com/office/drawing/2016/ink" xmlns:am3d="http://schemas.microsoft.com/office/drawing/2017/model3d" xmlns:o="urn:schemas-microsoft-com:office:office" xmlns:oel="http://schemas.microsoft.com/office/2019/extlst" xmlns:r="http://schemas.openxmlformats.org/officeDocument/2006/relationships" xmlns:m="http://schemas.openxmlformats.org/officeDocument/2006/math" xmlns:v="urn:schemas-microsoft-com:vml" xmlns:wp14="http://schemas.microsoft.com/office/word/2010/wordprocessingDrawing" xmlns:wp="http://schemas.openxmlformats.org/drawingml/2006/wordprocessingDrawing" xmlns:w10="urn:schemas-microsoft-com:office:word" xmlns:w="http://schemas.openxmlformats.org/wordprocessingml/2006/main" xmlns:w14="http://schemas.microsoft.com/office/word/2010/wordml" xmlns:w15="http://schemas.microsoft.com/office/word/2012/wordml" xmlns:w16cex="http://schemas.microsoft.com/office/word/2018/wordml/cex" xmlns:w16cid="http://schemas.microsoft.com/office/word/2016/wordml/cid" xmlns:w16="http://schemas.microsoft.com/office/word/2018/wordml" xmlns:w16sdtdh="http://schemas.microsoft.com/office/word/2020/wordml/sdtdatahash" xmlns:w16se="http://schemas.microsoft.com/office/word/2015/wordml/symex" xmlns:wpg="http://schemas.microsoft.com/office/word/2010/wordprocessingGroup" xmlns:wpi="http://schemas.microsoft.com/office/word/2010/wordprocessingInk" xmlns:wne="http://schemas.microsoft.com/office/word/2006/wordml" xmlns:wps="http://schemas.microsoft.com/office/word/2010/wordprocessingShape" mc:Ignorable="w14 w15 w16se w16cid w16 w16cex w16sdtdh wp14">
+<w15:commentsEx xmlns:wpc="http://schemas.microsoft.com/office/word/2010/wordprocessingCanvas" xmlns:cx="http://schemas.microsoft.com/office/drawing/2014/chartex" xmlns:mc="http://schemas.openxmlformats.org/markup-compatibility/2006" xmlns:o="urn:schemas-microsoft-com:office:office" xmlns:r="http://schemas.openxmlformats.org/officeDocument/2006/relationships" xmlns:m="http://schemas.openxmlformats.org/officeDocument/2006/math" xmlns:v="urn:schemas-microsoft-com:vml" xmlns:wp14="http://schemas.microsoft.com/office/word/2010/wordprocessingDrawing" xmlns:wp="http://schemas.openxmlformats.org/drawingml/2006/wordprocessingDrawing" xmlns:w10="urn:schemas-microsoft-com:office:word" xmlns:w="http://schemas.openxmlformats.org/wordprocessingml/2006/main" xmlns:w14="http://schemas.microsoft.com/office/word/2010/wordml" xmlns:w15="http://schemas.microsoft.com/office/word/2012/wordml" xmlns:w16se="http://schemas.microsoft.com/office/word/2015/wordml/symex" xmlns:wpg="http://schemas.microsoft.com/office/word/2010/wordprocessingGroup" xmlns:wpi="http://schemas.microsoft.com/office/word/2010/wordprocessingInk" xmlns:wne="http://schemas.microsoft.com/office/word/2006/wordml" xmlns:wps="http://schemas.microsoft.com/office/word/2010/wordprocessingShape" mc:Ignorable="w14 w15 w16se wp14">
   <w15:commentEx w15:paraId="00000003" w15:done="0"/>
   <w15:commentEx w15:paraId="00000001" w15:done="0"/>
   <w15:commentEx w15:paraId="2B50F9E3" w15:done="0"/>
@@ -1944,7 +2179,7 @@
 </file>
 
 <file path=word/endnotes.xml><?xml version="1.0" encoding="utf-8"?>
-<w:endnotes xmlns:wpc="http://schemas.microsoft.com/office/word/2010/wordprocessingCanvas" xmlns:cx="http://schemas.microsoft.com/office/drawing/2014/chartex" xmlns:cx1="http://schemas.microsoft.com/office/drawing/2015/9/8/chartex" xmlns:cx2="http://schemas.microsoft.com/office/drawing/2015/10/21/chartex" xmlns:cx3="http://schemas.microsoft.com/office/drawing/2016/5/9/chartex" xmlns:cx4="http://schemas.microsoft.com/office/drawing/2016/5/10/chartex" xmlns:cx5="http://schemas.microsoft.com/office/drawing/2016/5/11/chartex" xmlns:cx6="http://schemas.microsoft.com/office/drawing/2016/5/12/chartex" xmlns:cx7="http://schemas.microsoft.com/office/drawing/2016/5/13/chartex" xmlns:cx8="http://schemas.microsoft.com/office/drawing/2016/5/14/chartex" xmlns:mc="http://schemas.openxmlformats.org/markup-compatibility/2006" xmlns:aink="http://schemas.microsoft.com/office/drawing/2016/ink" xmlns:am3d="http://schemas.microsoft.com/office/drawing/2017/model3d" xmlns:o="urn:schemas-microsoft-com:office:office" xmlns:oel="http://schemas.microsoft.com/office/2019/extlst" xmlns:r="http://schemas.openxmlformats.org/officeDocument/2006/relationships" xmlns:m="http://schemas.openxmlformats.org/officeDocument/2006/math" xmlns:v="urn:schemas-microsoft-com:vml" xmlns:wp14="http://schemas.microsoft.com/office/word/2010/wordprocessingDrawing" xmlns:wp="http://schemas.openxmlformats.org/drawingml/2006/wordprocessingDrawing" xmlns:w10="urn:schemas-microsoft-com:office:word" xmlns:w="http://schemas.openxmlformats.org/wordprocessingml/2006/main" xmlns:w14="http://schemas.microsoft.com/office/word/2010/wordml" xmlns:w15="http://schemas.microsoft.com/office/word/2012/wordml" xmlns:w16cex="http://schemas.microsoft.com/office/word/2018/wordml/cex" xmlns:w16cid="http://schemas.microsoft.com/office/word/2016/wordml/cid" xmlns:w16="http://schemas.microsoft.com/office/word/2018/wordml" xmlns:w16sdtdh="http://schemas.microsoft.com/office/word/2020/wordml/sdtdatahash" xmlns:w16se="http://schemas.microsoft.com/office/word/2015/wordml/symex" xmlns:wpg="http://schemas.microsoft.com/office/word/2010/wordprocessingGroup" xmlns:wpi="http://schemas.microsoft.com/office/word/2010/wordprocessingInk" xmlns:wne="http://schemas.microsoft.com/office/word/2006/wordml" xmlns:wps="http://schemas.microsoft.com/office/word/2010/wordprocessingShape" mc:Ignorable="w14 w15 w16se w16cid w16 w16cex w16sdtdh wp14">
+<w:endnotes xmlns:wpc="http://schemas.microsoft.com/office/word/2010/wordprocessingCanvas" xmlns:cx="http://schemas.microsoft.com/office/drawing/2014/chartex" xmlns:mc="http://schemas.openxmlformats.org/markup-compatibility/2006" xmlns:o="urn:schemas-microsoft-com:office:office" xmlns:r="http://schemas.openxmlformats.org/officeDocument/2006/relationships" xmlns:m="http://schemas.openxmlformats.org/officeDocument/2006/math" xmlns:v="urn:schemas-microsoft-com:vml" xmlns:wp14="http://schemas.microsoft.com/office/word/2010/wordprocessingDrawing" xmlns:wp="http://schemas.openxmlformats.org/drawingml/2006/wordprocessingDrawing" xmlns:w10="urn:schemas-microsoft-com:office:word" xmlns:w="http://schemas.openxmlformats.org/wordprocessingml/2006/main" xmlns:w14="http://schemas.microsoft.com/office/word/2010/wordml" xmlns:w15="http://schemas.microsoft.com/office/word/2012/wordml" xmlns:w16se="http://schemas.microsoft.com/office/word/2015/wordml/symex" xmlns:wpg="http://schemas.microsoft.com/office/word/2010/wordprocessingGroup" xmlns:wpi="http://schemas.microsoft.com/office/word/2010/wordprocessingInk" xmlns:wne="http://schemas.microsoft.com/office/word/2006/wordml" xmlns:wps="http://schemas.microsoft.com/office/word/2010/wordprocessingShape" mc:Ignorable="w14 w15 w16se wp14">
   <w:endnote w:type="separator" w:id="-1">
     <w:p>
       <w:r>
@@ -1963,7 +2198,7 @@
 </file>
 
 <file path=word/footnotes.xml><?xml version="1.0" encoding="utf-8"?>
-<w:footnotes xmlns:wpc="http://schemas.microsoft.com/office/word/2010/wordprocessingCanvas" xmlns:cx="http://schemas.microsoft.com/office/drawing/2014/chartex" xmlns:cx1="http://schemas.microsoft.com/office/drawing/2015/9/8/chartex" xmlns:cx2="http://schemas.microsoft.com/office/drawing/2015/10/21/chartex" xmlns:cx3="http://schemas.microsoft.com/office/drawing/2016/5/9/chartex" xmlns:cx4="http://schemas.microsoft.com/office/drawing/2016/5/10/chartex" xmlns:cx5="http://schemas.microsoft.com/office/drawing/2016/5/11/chartex" xmlns:cx6="http://schemas.microsoft.com/office/drawing/2016/5/12/chartex" xmlns:cx7="http://schemas.microsoft.com/office/drawing/2016/5/13/chartex" xmlns:cx8="http://schemas.microsoft.com/office/drawing/2016/5/14/chartex" xmlns:mc="http://schemas.openxmlformats.org/markup-compatibility/2006" xmlns:aink="http://schemas.microsoft.com/office/drawing/2016/ink" xmlns:am3d="http://schemas.microsoft.com/office/drawing/2017/model3d" xmlns:o="urn:schemas-microsoft-com:office:office" xmlns:oel="http://schemas.microsoft.com/office/2019/extlst" xmlns:r="http://schemas.openxmlformats.org/officeDocument/2006/relationships" xmlns:m="http://schemas.openxmlformats.org/officeDocument/2006/math" xmlns:v="urn:schemas-microsoft-com:vml" xmlns:wp14="http://schemas.microsoft.com/office/word/2010/wordprocessingDrawing" xmlns:wp="http://schemas.openxmlformats.org/drawingml/2006/wordprocessingDrawing" xmlns:w10="urn:schemas-microsoft-com:office:word" xmlns:w="http://schemas.openxmlformats.org/wordprocessingml/2006/main" xmlns:w14="http://schemas.microsoft.com/office/word/2010/wordml" xmlns:w15="http://schemas.microsoft.com/office/word/2012/wordml" xmlns:w16cex="http://schemas.microsoft.com/office/word/2018/wordml/cex" xmlns:w16cid="http://schemas.microsoft.com/office/word/2016/wordml/cid" xmlns:w16="http://schemas.microsoft.com/office/word/2018/wordml" xmlns:w16sdtdh="http://schemas.microsoft.com/office/word/2020/wordml/sdtdatahash" xmlns:w16se="http://schemas.microsoft.com/office/word/2015/wordml/symex" xmlns:wpg="http://schemas.microsoft.com/office/word/2010/wordprocessingGroup" xmlns:wpi="http://schemas.microsoft.com/office/word/2010/wordprocessingInk" xmlns:wne="http://schemas.microsoft.com/office/word/2006/wordml" xmlns:wps="http://schemas.microsoft.com/office/word/2010/wordprocessingShape" mc:Ignorable="w14 w15 w16se w16cid w16 w16cex w16sdtdh wp14">
+<w:footnotes xmlns:wpc="http://schemas.microsoft.com/office/word/2010/wordprocessingCanvas" xmlns:cx="http://schemas.microsoft.com/office/drawing/2014/chartex" xmlns:mc="http://schemas.openxmlformats.org/markup-compatibility/2006" xmlns:o="urn:schemas-microsoft-com:office:office" xmlns:r="http://schemas.openxmlformats.org/officeDocument/2006/relationships" xmlns:m="http://schemas.openxmlformats.org/officeDocument/2006/math" xmlns:v="urn:schemas-microsoft-com:vml" xmlns:wp14="http://schemas.microsoft.com/office/word/2010/wordprocessingDrawing" xmlns:wp="http://schemas.openxmlformats.org/drawingml/2006/wordprocessingDrawing" xmlns:w10="urn:schemas-microsoft-com:office:word" xmlns:w="http://schemas.openxmlformats.org/wordprocessingml/2006/main" xmlns:w14="http://schemas.microsoft.com/office/word/2010/wordml" xmlns:w15="http://schemas.microsoft.com/office/word/2012/wordml" xmlns:w16se="http://schemas.microsoft.com/office/word/2015/wordml/symex" xmlns:wpg="http://schemas.microsoft.com/office/word/2010/wordprocessingGroup" xmlns:wpi="http://schemas.microsoft.com/office/word/2010/wordprocessingInk" xmlns:wne="http://schemas.microsoft.com/office/word/2006/wordml" xmlns:wps="http://schemas.microsoft.com/office/word/2010/wordprocessingShape" mc:Ignorable="w14 w15 w16se wp14">
   <w:footnote w:type="separator" w:id="-1">
     <w:p>
       <w:r>
@@ -1982,7 +2217,7 @@
 </file>
 
 <file path=word/numbering.xml><?xml version="1.0" encoding="utf-8"?>
-<w:numbering xmlns:wpc="http://schemas.microsoft.com/office/word/2010/wordprocessingCanvas" xmlns:cx="http://schemas.microsoft.com/office/drawing/2014/chartex" xmlns:cx1="http://schemas.microsoft.com/office/drawing/2015/9/8/chartex" xmlns:cx2="http://schemas.microsoft.com/office/drawing/2015/10/21/chartex" xmlns:cx3="http://schemas.microsoft.com/office/drawing/2016/5/9/chartex" xmlns:cx4="http://schemas.microsoft.com/office/drawing/2016/5/10/chartex" xmlns:cx5="http://schemas.microsoft.com/office/drawing/2016/5/11/chartex" xmlns:cx6="http://schemas.microsoft.com/office/drawing/2016/5/12/chartex" xmlns:cx7="http://schemas.microsoft.com/office/drawing/2016/5/13/chartex" xmlns:cx8="http://schemas.microsoft.com/office/drawing/2016/5/14/chartex" xmlns:mc="http://schemas.openxmlformats.org/markup-compatibility/2006" xmlns:aink="http://schemas.microsoft.com/office/drawing/2016/ink" xmlns:am3d="http://schemas.microsoft.com/office/drawing/2017/model3d" xmlns:o="urn:schemas-microsoft-com:office:office" xmlns:oel="http://schemas.microsoft.com/office/2019/extlst" xmlns:r="http://schemas.openxmlformats.org/officeDocument/2006/relationships" xmlns:m="http://schemas.openxmlformats.org/officeDocument/2006/math" xmlns:v="urn:schemas-microsoft-com:vml" xmlns:wp14="http://schemas.microsoft.com/office/word/2010/wordprocessingDrawing" xmlns:wp="http://schemas.openxmlformats.org/drawingml/2006/wordprocessingDrawing" xmlns:w10="urn:schemas-microsoft-com:office:word" xmlns:w="http://schemas.openxmlformats.org/wordprocessingml/2006/main" xmlns:w14="http://schemas.microsoft.com/office/word/2010/wordml" xmlns:w15="http://schemas.microsoft.com/office/word/2012/wordml" xmlns:w16cex="http://schemas.microsoft.com/office/word/2018/wordml/cex" xmlns:w16cid="http://schemas.microsoft.com/office/word/2016/wordml/cid" xmlns:w16="http://schemas.microsoft.com/office/word/2018/wordml" xmlns:w16sdtdh="http://schemas.microsoft.com/office/word/2020/wordml/sdtdatahash" xmlns:w16se="http://schemas.microsoft.com/office/word/2015/wordml/symex" xmlns:wpg="http://schemas.microsoft.com/office/word/2010/wordprocessingGroup" xmlns:wpi="http://schemas.microsoft.com/office/word/2010/wordprocessingInk" xmlns:wne="http://schemas.microsoft.com/office/word/2006/wordml" xmlns:wps="http://schemas.microsoft.com/office/word/2010/wordprocessingShape" mc:Ignorable="w14 w15 w16se w16cid w16 w16cex w16sdtdh wp14">
+<w:numbering xmlns:wpc="http://schemas.microsoft.com/office/word/2010/wordprocessingCanvas" xmlns:cx="http://schemas.microsoft.com/office/drawing/2014/chartex" xmlns:mc="http://schemas.openxmlformats.org/markup-compatibility/2006" xmlns:o="urn:schemas-microsoft-com:office:office" xmlns:r="http://schemas.openxmlformats.org/officeDocument/2006/relationships" xmlns:m="http://schemas.openxmlformats.org/officeDocument/2006/math" xmlns:v="urn:schemas-microsoft-com:vml" xmlns:wp14="http://schemas.microsoft.com/office/word/2010/wordprocessingDrawing" xmlns:wp="http://schemas.openxmlformats.org/drawingml/2006/wordprocessingDrawing" xmlns:w10="urn:schemas-microsoft-com:office:word" xmlns:w="http://schemas.openxmlformats.org/wordprocessingml/2006/main" xmlns:w14="http://schemas.microsoft.com/office/word/2010/wordml" xmlns:w15="http://schemas.microsoft.com/office/word/2012/wordml" xmlns:w16se="http://schemas.microsoft.com/office/word/2015/wordml/symex" xmlns:wpg="http://schemas.microsoft.com/office/word/2010/wordprocessingGroup" xmlns:wpi="http://schemas.microsoft.com/office/word/2010/wordprocessingInk" xmlns:wne="http://schemas.microsoft.com/office/word/2006/wordml" xmlns:wps="http://schemas.microsoft.com/office/word/2010/wordprocessingShape" mc:Ignorable="w14 w15 w16se wp14">
   <w:abstractNum w:abstractNumId="0" w15:restartNumberingAfterBreak="0">
     <w:nsid w:val="28811A19"/>
     <w:multiLevelType w:val="hybridMultilevel"/>
@@ -2097,6 +2332,155 @@
     </w:lvl>
   </w:abstractNum>
   <w:abstractNum w:abstractNumId="1" w15:restartNumberingAfterBreak="0">
+    <w:nsid w:val="517C4528"/>
+    <w:multiLevelType w:val="multilevel"/>
+    <w:tmpl w:val="BB28827C"/>
+    <w:lvl w:ilvl="0">
+      <w:start w:val="1"/>
+      <w:numFmt w:val="bullet"/>
+      <w:lvlText w:val=""/>
+      <w:lvlJc w:val="left"/>
+      <w:pPr>
+        <w:tabs>
+          <w:tab w:val="num" w:pos="720"/>
+        </w:tabs>
+        <w:ind w:left="720" w:hanging="360"/>
+      </w:pPr>
+      <w:rPr>
+        <w:rFonts w:ascii="Symbol" w:hAnsi="Symbol" w:hint="default"/>
+        <w:sz w:val="20"/>
+      </w:rPr>
+    </w:lvl>
+    <w:lvl w:ilvl="1" w:tentative="1">
+      <w:start w:val="1"/>
+      <w:numFmt w:val="bullet"/>
+      <w:lvlText w:val="o"/>
+      <w:lvlJc w:val="left"/>
+      <w:pPr>
+        <w:tabs>
+          <w:tab w:val="num" w:pos="1440"/>
+        </w:tabs>
+        <w:ind w:left="1440" w:hanging="360"/>
+      </w:pPr>
+      <w:rPr>
+        <w:rFonts w:ascii="Courier New" w:hAnsi="Courier New" w:hint="default"/>
+        <w:sz w:val="20"/>
+      </w:rPr>
+    </w:lvl>
+    <w:lvl w:ilvl="2" w:tentative="1">
+      <w:start w:val="1"/>
+      <w:numFmt w:val="bullet"/>
+      <w:lvlText w:val=""/>
+      <w:lvlJc w:val="left"/>
+      <w:pPr>
+        <w:tabs>
+          <w:tab w:val="num" w:pos="2160"/>
+        </w:tabs>
+        <w:ind w:left="2160" w:hanging="360"/>
+      </w:pPr>
+      <w:rPr>
+        <w:rFonts w:ascii="Wingdings" w:hAnsi="Wingdings" w:hint="default"/>
+        <w:sz w:val="20"/>
+      </w:rPr>
+    </w:lvl>
+    <w:lvl w:ilvl="3" w:tentative="1">
+      <w:start w:val="1"/>
+      <w:numFmt w:val="bullet"/>
+      <w:lvlText w:val=""/>
+      <w:lvlJc w:val="left"/>
+      <w:pPr>
+        <w:tabs>
+          <w:tab w:val="num" w:pos="2880"/>
+        </w:tabs>
+        <w:ind w:left="2880" w:hanging="360"/>
+      </w:pPr>
+      <w:rPr>
+        <w:rFonts w:ascii="Wingdings" w:hAnsi="Wingdings" w:hint="default"/>
+        <w:sz w:val="20"/>
+      </w:rPr>
+    </w:lvl>
+    <w:lvl w:ilvl="4" w:tentative="1">
+      <w:start w:val="1"/>
+      <w:numFmt w:val="bullet"/>
+      <w:lvlText w:val=""/>
+      <w:lvlJc w:val="left"/>
+      <w:pPr>
+        <w:tabs>
+          <w:tab w:val="num" w:pos="3600"/>
+        </w:tabs>
+        <w:ind w:left="3600" w:hanging="360"/>
+      </w:pPr>
+      <w:rPr>
+        <w:rFonts w:ascii="Wingdings" w:hAnsi="Wingdings" w:hint="default"/>
+        <w:sz w:val="20"/>
+      </w:rPr>
+    </w:lvl>
+    <w:lvl w:ilvl="5" w:tentative="1">
+      <w:start w:val="1"/>
+      <w:numFmt w:val="bullet"/>
+      <w:lvlText w:val=""/>
+      <w:lvlJc w:val="left"/>
+      <w:pPr>
+        <w:tabs>
+          <w:tab w:val="num" w:pos="4320"/>
+        </w:tabs>
+        <w:ind w:left="4320" w:hanging="360"/>
+      </w:pPr>
+      <w:rPr>
+        <w:rFonts w:ascii="Wingdings" w:hAnsi="Wingdings" w:hint="default"/>
+        <w:sz w:val="20"/>
+      </w:rPr>
+    </w:lvl>
+    <w:lvl w:ilvl="6" w:tentative="1">
+      <w:start w:val="1"/>
+      <w:numFmt w:val="bullet"/>
+      <w:lvlText w:val=""/>
+      <w:lvlJc w:val="left"/>
+      <w:pPr>
+        <w:tabs>
+          <w:tab w:val="num" w:pos="5040"/>
+        </w:tabs>
+        <w:ind w:left="5040" w:hanging="360"/>
+      </w:pPr>
+      <w:rPr>
+        <w:rFonts w:ascii="Wingdings" w:hAnsi="Wingdings" w:hint="default"/>
+        <w:sz w:val="20"/>
+      </w:rPr>
+    </w:lvl>
+    <w:lvl w:ilvl="7" w:tentative="1">
+      <w:start w:val="1"/>
+      <w:numFmt w:val="bullet"/>
+      <w:lvlText w:val=""/>
+      <w:lvlJc w:val="left"/>
+      <w:pPr>
+        <w:tabs>
+          <w:tab w:val="num" w:pos="5760"/>
+        </w:tabs>
+        <w:ind w:left="5760" w:hanging="360"/>
+      </w:pPr>
+      <w:rPr>
+        <w:rFonts w:ascii="Wingdings" w:hAnsi="Wingdings" w:hint="default"/>
+        <w:sz w:val="20"/>
+      </w:rPr>
+    </w:lvl>
+    <w:lvl w:ilvl="8" w:tentative="1">
+      <w:start w:val="1"/>
+      <w:numFmt w:val="bullet"/>
+      <w:lvlText w:val=""/>
+      <w:lvlJc w:val="left"/>
+      <w:pPr>
+        <w:tabs>
+          <w:tab w:val="num" w:pos="6480"/>
+        </w:tabs>
+        <w:ind w:left="6480" w:hanging="360"/>
+      </w:pPr>
+      <w:rPr>
+        <w:rFonts w:ascii="Wingdings" w:hAnsi="Wingdings" w:hint="default"/>
+        <w:sz w:val="20"/>
+      </w:rPr>
+    </w:lvl>
+  </w:abstractNum>
+  <w:abstractNum w:abstractNumId="2" w15:restartNumberingAfterBreak="0">
     <w:nsid w:val="609618A5"/>
     <w:multiLevelType w:val="hybridMultilevel"/>
     <w:tmpl w:val="635E7680"/>
@@ -2209,7 +2593,7 @@
       </w:rPr>
     </w:lvl>
   </w:abstractNum>
-  <w:abstractNum w:abstractNumId="2" w15:restartNumberingAfterBreak="0">
+  <w:abstractNum w:abstractNumId="3" w15:restartNumberingAfterBreak="0">
     <w:nsid w:val="682A6849"/>
     <w:multiLevelType w:val="hybridMultilevel"/>
     <w:tmpl w:val="F8F21286"/>
@@ -2322,7 +2706,156 @@
       </w:rPr>
     </w:lvl>
   </w:abstractNum>
-  <w:abstractNum w:abstractNumId="3" w15:restartNumberingAfterBreak="0">
+  <w:abstractNum w:abstractNumId="4" w15:restartNumberingAfterBreak="0">
+    <w:nsid w:val="6F281447"/>
+    <w:multiLevelType w:val="multilevel"/>
+    <w:tmpl w:val="4C606B54"/>
+    <w:lvl w:ilvl="0">
+      <w:start w:val="1"/>
+      <w:numFmt w:val="bullet"/>
+      <w:lvlText w:val=""/>
+      <w:lvlJc w:val="left"/>
+      <w:pPr>
+        <w:tabs>
+          <w:tab w:val="num" w:pos="720"/>
+        </w:tabs>
+        <w:ind w:left="720" w:hanging="360"/>
+      </w:pPr>
+      <w:rPr>
+        <w:rFonts w:ascii="Symbol" w:hAnsi="Symbol" w:hint="default"/>
+        <w:sz w:val="20"/>
+      </w:rPr>
+    </w:lvl>
+    <w:lvl w:ilvl="1" w:tentative="1">
+      <w:start w:val="1"/>
+      <w:numFmt w:val="bullet"/>
+      <w:lvlText w:val="o"/>
+      <w:lvlJc w:val="left"/>
+      <w:pPr>
+        <w:tabs>
+          <w:tab w:val="num" w:pos="1440"/>
+        </w:tabs>
+        <w:ind w:left="1440" w:hanging="360"/>
+      </w:pPr>
+      <w:rPr>
+        <w:rFonts w:ascii="Courier New" w:hAnsi="Courier New" w:hint="default"/>
+        <w:sz w:val="20"/>
+      </w:rPr>
+    </w:lvl>
+    <w:lvl w:ilvl="2" w:tentative="1">
+      <w:start w:val="1"/>
+      <w:numFmt w:val="bullet"/>
+      <w:lvlText w:val=""/>
+      <w:lvlJc w:val="left"/>
+      <w:pPr>
+        <w:tabs>
+          <w:tab w:val="num" w:pos="2160"/>
+        </w:tabs>
+        <w:ind w:left="2160" w:hanging="360"/>
+      </w:pPr>
+      <w:rPr>
+        <w:rFonts w:ascii="Wingdings" w:hAnsi="Wingdings" w:hint="default"/>
+        <w:sz w:val="20"/>
+      </w:rPr>
+    </w:lvl>
+    <w:lvl w:ilvl="3" w:tentative="1">
+      <w:start w:val="1"/>
+      <w:numFmt w:val="bullet"/>
+      <w:lvlText w:val=""/>
+      <w:lvlJc w:val="left"/>
+      <w:pPr>
+        <w:tabs>
+          <w:tab w:val="num" w:pos="2880"/>
+        </w:tabs>
+        <w:ind w:left="2880" w:hanging="360"/>
+      </w:pPr>
+      <w:rPr>
+        <w:rFonts w:ascii="Wingdings" w:hAnsi="Wingdings" w:hint="default"/>
+        <w:sz w:val="20"/>
+      </w:rPr>
+    </w:lvl>
+    <w:lvl w:ilvl="4" w:tentative="1">
+      <w:start w:val="1"/>
+      <w:numFmt w:val="bullet"/>
+      <w:lvlText w:val=""/>
+      <w:lvlJc w:val="left"/>
+      <w:pPr>
+        <w:tabs>
+          <w:tab w:val="num" w:pos="3600"/>
+        </w:tabs>
+        <w:ind w:left="3600" w:hanging="360"/>
+      </w:pPr>
+      <w:rPr>
+        <w:rFonts w:ascii="Wingdings" w:hAnsi="Wingdings" w:hint="default"/>
+        <w:sz w:val="20"/>
+      </w:rPr>
+    </w:lvl>
+    <w:lvl w:ilvl="5" w:tentative="1">
+      <w:start w:val="1"/>
+      <w:numFmt w:val="bullet"/>
+      <w:lvlText w:val=""/>
+      <w:lvlJc w:val="left"/>
+      <w:pPr>
+        <w:tabs>
+          <w:tab w:val="num" w:pos="4320"/>
+        </w:tabs>
+        <w:ind w:left="4320" w:hanging="360"/>
+      </w:pPr>
+      <w:rPr>
+        <w:rFonts w:ascii="Wingdings" w:hAnsi="Wingdings" w:hint="default"/>
+        <w:sz w:val="20"/>
+      </w:rPr>
+    </w:lvl>
+    <w:lvl w:ilvl="6" w:tentative="1">
+      <w:start w:val="1"/>
+      <w:numFmt w:val="bullet"/>
+      <w:lvlText w:val=""/>
+      <w:lvlJc w:val="left"/>
+      <w:pPr>
+        <w:tabs>
+          <w:tab w:val="num" w:pos="5040"/>
+        </w:tabs>
+        <w:ind w:left="5040" w:hanging="360"/>
+      </w:pPr>
+      <w:rPr>
+        <w:rFonts w:ascii="Wingdings" w:hAnsi="Wingdings" w:hint="default"/>
+        <w:sz w:val="20"/>
+      </w:rPr>
+    </w:lvl>
+    <w:lvl w:ilvl="7" w:tentative="1">
+      <w:start w:val="1"/>
+      <w:numFmt w:val="bullet"/>
+      <w:lvlText w:val=""/>
+      <w:lvlJc w:val="left"/>
+      <w:pPr>
+        <w:tabs>
+          <w:tab w:val="num" w:pos="5760"/>
+        </w:tabs>
+        <w:ind w:left="5760" w:hanging="360"/>
+      </w:pPr>
+      <w:rPr>
+        <w:rFonts w:ascii="Wingdings" w:hAnsi="Wingdings" w:hint="default"/>
+        <w:sz w:val="20"/>
+      </w:rPr>
+    </w:lvl>
+    <w:lvl w:ilvl="8" w:tentative="1">
+      <w:start w:val="1"/>
+      <w:numFmt w:val="bullet"/>
+      <w:lvlText w:val=""/>
+      <w:lvlJc w:val="left"/>
+      <w:pPr>
+        <w:tabs>
+          <w:tab w:val="num" w:pos="6480"/>
+        </w:tabs>
+        <w:ind w:left="6480" w:hanging="360"/>
+      </w:pPr>
+      <w:rPr>
+        <w:rFonts w:ascii="Wingdings" w:hAnsi="Wingdings" w:hint="default"/>
+        <w:sz w:val="20"/>
+      </w:rPr>
+    </w:lvl>
+  </w:abstractNum>
+  <w:abstractNum w:abstractNumId="5" w15:restartNumberingAfterBreak="0">
     <w:nsid w:val="72DA5720"/>
     <w:multiLevelType w:val="multilevel"/>
     <w:tmpl w:val="76283EA8"/>
@@ -2471,7 +3004,7 @@
       </w:rPr>
     </w:lvl>
   </w:abstractNum>
-  <w:abstractNum w:abstractNumId="4" w15:restartNumberingAfterBreak="0">
+  <w:abstractNum w:abstractNumId="6" w15:restartNumberingAfterBreak="0">
     <w:nsid w:val="78616B11"/>
     <w:multiLevelType w:val="hybridMultilevel"/>
     <w:tmpl w:val="686C53B8"/>
@@ -2584,26 +3117,32 @@
       </w:rPr>
     </w:lvl>
   </w:abstractNum>
-  <w:num w:numId="1" w16cid:durableId="1007562128">
+  <w:num w:numId="1">
+    <w:abstractNumId w:val="3"/>
+  </w:num>
+  <w:num w:numId="2">
+    <w:abstractNumId w:val="5"/>
+  </w:num>
+  <w:num w:numId="3">
     <w:abstractNumId w:val="2"/>
   </w:num>
-  <w:num w:numId="2" w16cid:durableId="208034371">
-    <w:abstractNumId w:val="3"/>
+  <w:num w:numId="4">
+    <w:abstractNumId w:val="0"/>
   </w:num>
-  <w:num w:numId="3" w16cid:durableId="220099080">
+  <w:num w:numId="5">
+    <w:abstractNumId w:val="6"/>
+  </w:num>
+  <w:num w:numId="6">
     <w:abstractNumId w:val="1"/>
   </w:num>
-  <w:num w:numId="4" w16cid:durableId="68045119">
-    <w:abstractNumId w:val="0"/>
-  </w:num>
-  <w:num w:numId="5" w16cid:durableId="1041369444">
+  <w:num w:numId="7">
     <w:abstractNumId w:val="4"/>
   </w:num>
 </w:numbering>
 </file>
 
 <file path=word/styles.xml><?xml version="1.0" encoding="utf-8"?>
-<w:styles xmlns:mc="http://schemas.openxmlformats.org/markup-compatibility/2006" xmlns:r="http://schemas.openxmlformats.org/officeDocument/2006/relationships" xmlns:w="http://schemas.openxmlformats.org/wordprocessingml/2006/main" xmlns:w14="http://schemas.microsoft.com/office/word/2010/wordml" xmlns:w15="http://schemas.microsoft.com/office/word/2012/wordml" xmlns:w16cex="http://schemas.microsoft.com/office/word/2018/wordml/cex" xmlns:w16cid="http://schemas.microsoft.com/office/word/2016/wordml/cid" xmlns:w16="http://schemas.microsoft.com/office/word/2018/wordml" xmlns:w16sdtdh="http://schemas.microsoft.com/office/word/2020/wordml/sdtdatahash" xmlns:w16se="http://schemas.microsoft.com/office/word/2015/wordml/symex" mc:Ignorable="w14 w15 w16se w16cid w16 w16cex w16sdtdh">
+<w:styles xmlns:mc="http://schemas.openxmlformats.org/markup-compatibility/2006" xmlns:r="http://schemas.openxmlformats.org/officeDocument/2006/relationships" xmlns:w="http://schemas.openxmlformats.org/wordprocessingml/2006/main" xmlns:w14="http://schemas.microsoft.com/office/word/2010/wordml" xmlns:w15="http://schemas.microsoft.com/office/word/2012/wordml" xmlns:w16se="http://schemas.microsoft.com/office/word/2015/wordml/symex" mc:Ignorable="w14 w15 w16se">
   <w:docDefaults>
     <w:rPrDefault>
       <w:rPr>
@@ -2619,7 +3158,7 @@
       </w:pPr>
     </w:pPrDefault>
   </w:docDefaults>
-  <w:latentStyles w:defLockedState="0" w:defUIPriority="99" w:defSemiHidden="0" w:defUnhideWhenUsed="0" w:defQFormat="0" w:count="376">
+  <w:latentStyles w:defLockedState="0" w:defUIPriority="99" w:defSemiHidden="0" w:defUnhideWhenUsed="0" w:defQFormat="0" w:count="371">
     <w:lsdException w:name="Normal" w:uiPriority="0" w:qFormat="1"/>
     <w:lsdException w:name="heading 1" w:uiPriority="9" w:qFormat="1"/>
     <w:lsdException w:name="heading 2" w:semiHidden="1" w:uiPriority="9" w:unhideWhenUsed="1" w:qFormat="1"/>
@@ -2991,16 +3530,11 @@
     <w:lsdException w:name="List Table 5 Dark Accent 6" w:uiPriority="50"/>
     <w:lsdException w:name="List Table 6 Colorful Accent 6" w:uiPriority="51"/>
     <w:lsdException w:name="List Table 7 Colorful Accent 6" w:uiPriority="52"/>
-    <w:lsdException w:name="Mention" w:semiHidden="1" w:unhideWhenUsed="1"/>
-    <w:lsdException w:name="Smart Hyperlink" w:semiHidden="1" w:unhideWhenUsed="1"/>
-    <w:lsdException w:name="Hashtag" w:semiHidden="1" w:unhideWhenUsed="1"/>
-    <w:lsdException w:name="Unresolved Mention" w:semiHidden="1" w:unhideWhenUsed="1"/>
-    <w:lsdException w:name="Smart Link" w:semiHidden="1" w:unhideWhenUsed="1"/>
   </w:latentStyles>
   <w:style w:type="paragraph" w:default="1" w:styleId="Norml">
     <w:name w:val="Normal"/>
     <w:qFormat/>
-    <w:rsid w:val="00123474"/>
+    <w:rsid w:val="0019719E"/>
     <w:pPr>
       <w:spacing w:line="240" w:lineRule="auto"/>
     </w:pPr>
@@ -14622,6 +15156,34 @@
     <w:rPr>
       <w:sz w:val="16"/>
       <w:szCs w:val="16"/>
+    </w:rPr>
+  </w:style>
+  <w:style w:type="paragraph" w:styleId="Buborkszveg">
+    <w:name w:val="Balloon Text"/>
+    <w:basedOn w:val="Norml"/>
+    <w:link w:val="BuborkszvegChar"/>
+    <w:uiPriority w:val="99"/>
+    <w:semiHidden/>
+    <w:unhideWhenUsed/>
+    <w:rsid w:val="0019719E"/>
+    <w:rPr>
+      <w:rFonts w:ascii="Segoe UI" w:hAnsi="Segoe UI" w:cs="Segoe UI"/>
+      <w:sz w:val="18"/>
+      <w:szCs w:val="18"/>
+    </w:rPr>
+  </w:style>
+  <w:style w:type="character" w:customStyle="1" w:styleId="BuborkszvegChar">
+    <w:name w:val="Buborékszöveg Char"/>
+    <w:basedOn w:val="Bekezdsalapbettpusa"/>
+    <w:link w:val="Buborkszveg"/>
+    <w:uiPriority w:val="99"/>
+    <w:semiHidden/>
+    <w:rsid w:val="0019719E"/>
+    <w:rPr>
+      <w:rFonts w:ascii="Segoe UI" w:eastAsia="Times New Roman" w:hAnsi="Segoe UI" w:cs="Segoe UI"/>
+      <w:sz w:val="18"/>
+      <w:szCs w:val="18"/>
+      <w:lang w:val="hu-HU"/>
     </w:rPr>
   </w:style>
 </w:styles>

</xml_diff>